<commit_message>
vault backup: 2023-11-14 16:55:55
</commit_message>
<xml_diff>
--- a/Second year of study/Лабы по Прикладной статистике/лаб 3/отчет.docx
+++ b/Second year of study/Лабы по Прикладной статистике/лаб 3/отчет.docx
@@ -13,6 +13,7 @@
           <w:lang w:val="ru-RU"/>
         </w:rPr>
       </w:pPr>
+      <w:bookmarkStart w:id="0" w:name="_GoBack"/>
       <w:r>
         <w:rPr>
           <w:rFonts w:ascii="Times New Roman" w:hAnsi="Times New Roman" w:cs="Times New Roman"/>
@@ -30,10 +31,27 @@
         </w:rPr>
         <w:t>3</w:t>
       </w:r>
+      <w:bookmarkEnd w:id="0"/>
     </w:p>
     <w:p>
-      <w:bookmarkStart w:id="0" w:name="_GoBack"/>
-      <w:bookmarkEnd w:id="0"/>
+      <w:pPr>
+        <w:jc w:val="center"/>
+        <w:rPr>
+          <w:rFonts w:hint="default" w:ascii="Times New Roman" w:hAnsi="Times New Roman" w:cs="Times New Roman"/>
+          <w:sz w:val="28"/>
+          <w:szCs w:val="28"/>
+          <w:lang w:val="ru-RU"/>
+        </w:rPr>
+      </w:pPr>
+      <w:r>
+        <w:rPr>
+          <w:rFonts w:hint="default" w:ascii="Times New Roman" w:hAnsi="Times New Roman" w:cs="Times New Roman"/>
+          <w:sz w:val="28"/>
+          <w:szCs w:val="28"/>
+          <w:lang w:val="ru-RU"/>
+        </w:rPr>
+        <w:t>Статистическое изучение взаимосвязи</w:t>
+      </w:r>
     </w:p>
     <w:sectPr>
       <w:pgSz w:w="11906" w:h="16838"/>

</xml_diff>